<commit_message>
Update ExpandTemplateFile documentation to note Freemarker version and that TSTool now has If and For commands with limited functionality.
</commit_message>
<xml_diff>
--- a/doc/UserManual/Word/60_Command_ExpandTemplateFile.docx
+++ b/doc/UserManual/Word/60_Command_ExpandTemplateFile.docx
@@ -55,46 +55,46 @@
         <w:t>1</w:t>
       </w:r>
       <w:r>
-        <w:t>0.</w:t>
+        <w:t>1</w:t>
+      </w:r>
+      <w:r>
+        <w:t>.</w:t>
+      </w:r>
+      <w:r>
+        <w:t>00</w:t>
+      </w:r>
+      <w:r>
+        <w:t>.</w:t>
+      </w:r>
+      <w:r>
+        <w:t>0</w:t>
+      </w:r>
+      <w:r>
+        <w:t>0</w:t>
+      </w:r>
+      <w:r>
+        <w:t>, 20</w:t>
+      </w:r>
+      <w:r>
+        <w:t>1</w:t>
+      </w:r>
+      <w:r>
+        <w:t>5</w:t>
+      </w:r>
+      <w:r>
+        <w:t>-</w:t>
+      </w:r>
+      <w:r>
+        <w:t>0</w:t>
       </w:r>
       <w:r>
         <w:t>2</w:t>
       </w:r>
       <w:r>
-        <w:t>6</w:t>
-      </w:r>
-      <w:r>
-        <w:t>.</w:t>
-      </w:r>
-      <w:r>
-        <w:t>0</w:t>
-      </w:r>
-      <w:r>
-        <w:t>0</w:t>
-      </w:r>
-      <w:r>
-        <w:t>, 20</w:t>
-      </w:r>
-      <w:r>
-        <w:t>1</w:t>
-      </w:r>
-      <w:r>
-        <w:t>3</w:t>
-      </w:r>
-      <w:r>
         <w:t>-</w:t>
       </w:r>
       <w:r>
-        <w:t>12</w:t>
-      </w:r>
-      <w:r>
-        <w:t>-</w:t>
-      </w:r>
-      <w:r>
-        <w:t>0</w:t>
-      </w:r>
-      <w:r>
-        <w:t>2</w:t>
+        <w:t>16</w:t>
       </w:r>
     </w:p>
     <w:p>
@@ -293,7 +293,41 @@
       <w:r>
         <w:t>TSTool</w:t>
       </w:r>
+      <w:r>
+        <w:t>’s</w:t>
+      </w:r>
       <w:proofErr w:type="spellEnd"/>
+      <w:r>
+        <w:t xml:space="preserve"> limited </w:t>
+      </w:r>
+      <w:proofErr w:type="gramStart"/>
+      <w:r>
+        <w:rPr>
+          <w:rStyle w:val="RTiSWDocLiteralText"/>
+        </w:rPr>
+        <w:t>If(</w:t>
+      </w:r>
+      <w:proofErr w:type="gramEnd"/>
+      <w:r>
+        <w:rPr>
+          <w:rStyle w:val="RTiSWDocLiteralText"/>
+        </w:rPr>
+        <w:t>)</w:t>
+      </w:r>
+      <w:r>
+        <w:t xml:space="preserve"> and </w:t>
+      </w:r>
+      <w:bookmarkStart w:id="0" w:name="_GoBack"/>
+      <w:r>
+        <w:rPr>
+          <w:rStyle w:val="RTiSWDocLiteralText"/>
+        </w:rPr>
+        <w:t>For()</w:t>
+      </w:r>
+      <w:bookmarkEnd w:id="0"/>
+      <w:r>
+        <w:t xml:space="preserve"> commands</w:t>
+      </w:r>
       <w:r>
         <w:t>.</w:t>
       </w:r>
@@ -345,7 +379,42 @@
         <w:t>) is used to implement templates</w:t>
       </w:r>
       <w:r>
-        <w:t>.  S</w:t>
+        <w:t xml:space="preserve">.  </w:t>
+      </w:r>
+      <w:proofErr w:type="spellStart"/>
+      <w:r>
+        <w:t>Freemarker</w:t>
+      </w:r>
+      <w:proofErr w:type="spellEnd"/>
+      <w:r>
+        <w:t xml:space="preserve"> 2.3.15 is used prior to </w:t>
+      </w:r>
+      <w:proofErr w:type="spellStart"/>
+      <w:r>
+        <w:t>TSTool</w:t>
+      </w:r>
+      <w:proofErr w:type="spellEnd"/>
+      <w:r>
+        <w:t xml:space="preserve"> version 11.00.00, and </w:t>
+      </w:r>
+      <w:proofErr w:type="spellStart"/>
+      <w:r>
+        <w:t>Freemarker</w:t>
+      </w:r>
+      <w:proofErr w:type="spellEnd"/>
+      <w:r>
+        <w:t xml:space="preserve"> version 2.3.21 is used as of </w:t>
+      </w:r>
+      <w:proofErr w:type="spellStart"/>
+      <w:r>
+        <w:t>TSTool</w:t>
+      </w:r>
+      <w:proofErr w:type="spellEnd"/>
+      <w:r>
+        <w:t xml:space="preserve"> version 11.00.00.  </w:t>
+      </w:r>
+      <w:r>
+        <w:t>S</w:t>
       </w:r>
       <w:r>
         <w:t xml:space="preserve">upport for other </w:t>
@@ -535,15 +604,7 @@
       </w:r>
       <w:proofErr w:type="spellEnd"/>
       <w:r>
-        <w:t xml:space="preserve"> warning </w:t>
-      </w:r>
-      <w:proofErr w:type="gramStart"/>
-      <w:r>
-        <w:t>messages</w:t>
-      </w:r>
-      <w:proofErr w:type="gramEnd"/>
-      <w:r>
-        <w:t>.</w:t>
+        <w:t xml:space="preserve"> warning messages.</w:t>
       </w:r>
       <w:r>
         <w:t xml:space="preserve">  </w:t>
@@ -797,7 +858,11 @@
         <w:t xml:space="preserve">  </w:t>
       </w:r>
       <w:r>
-        <w:t xml:space="preserve">Null values in the table are passed as an empty string so that list have the correct number of items for iteration.  </w:t>
+        <w:t xml:space="preserve">Null values in the table are passed as an empty string so that list have the </w:t>
+      </w:r>
+      <w:r>
+        <w:lastRenderedPageBreak/>
+        <w:t xml:space="preserve">correct number of items for iteration.  </w:t>
       </w:r>
       <w:r>
         <w:t>U</w:t>
@@ -828,11 +893,7 @@
         <w:t>)</w:t>
       </w:r>
       <w:r>
-        <w:t xml:space="preserve"> command to create a one-column </w:t>
-      </w:r>
-      <w:r>
-        <w:lastRenderedPageBreak/>
-        <w:t>table that can be used as a list for template expansion.</w:t>
+        <w:t xml:space="preserve"> command to create a one-column table that can be used as a list for template expansion.</w:t>
       </w:r>
       <w:r>
         <w:t xml:space="preserve">  The </w:t>
@@ -1096,10 +1157,7 @@
       </w:r>
       <w:proofErr w:type="gramEnd"/>
       <w:r>
-        <w:t>) Command Edito</w:t>
-      </w:r>
-      <w:r>
-        <w:t>r for Template Output Parameters</w:t>
+        <w:t>) Command Editor for Template Output Parameters</w:t>
       </w:r>
     </w:p>
     <w:p>
@@ -1111,9 +1169,8 @@
       </w:pPr>
     </w:p>
     <w:p>
-      <w:bookmarkStart w:id="0" w:name="replaceValue"/>
-      <w:r>
-        <w:lastRenderedPageBreak/>
+      <w:bookmarkStart w:id="1" w:name="replaceValue"/>
+      <w:r>
         <w:t>The command syntax is as follows:</w:t>
       </w:r>
     </w:p>
@@ -1769,7 +1826,7 @@
           </w:p>
         </w:tc>
       </w:tr>
-      <w:bookmarkEnd w:id="0"/>
+      <w:bookmarkEnd w:id="1"/>
     </w:tbl>
     <w:p>
       <w:pPr>
@@ -1938,7 +1995,6 @@
         <w:rPr>
           <w:color w:val="000000"/>
         </w:rPr>
-        <w:lastRenderedPageBreak/>
         <w:t>TSTool</w:t>
       </w:r>
       <w:proofErr w:type="spellEnd"/>
@@ -2861,8 +2917,6 @@
       <w:pPr>
         <w:pStyle w:val="Heading2"/>
       </w:pPr>
-      <w:bookmarkStart w:id="1" w:name="_GoBack"/>
-      <w:bookmarkEnd w:id="1"/>
       <w:r>
         <w:lastRenderedPageBreak/>
         <w:t>Example of Using a Comment in the Template, which is Omitted from Expanded Output</w:t>
@@ -6390,15 +6444,7 @@
               <w:t>}</w:t>
             </w:r>
             <w:r>
-              <w:t xml:space="preserve"> </w:t>
-            </w:r>
-            <w:proofErr w:type="spellStart"/>
-            <w:r>
-              <w:t>Streamflow</w:t>
-            </w:r>
-            <w:proofErr w:type="spellEnd"/>
-            <w:r>
-              <w:t>"</w:t>
+              <w:t xml:space="preserve"> Streamflow"</w:t>
             </w:r>
           </w:p>
           <w:p>
@@ -6998,21 +7044,7 @@
               <w:rPr>
                 <w:b/>
               </w:rPr>
-              <w:t>}.</w:t>
-            </w:r>
-            <w:proofErr w:type="spellStart"/>
-            <w:r>
-              <w:rPr>
-                <w:b/>
-              </w:rPr>
-              <w:t>tsp</w:t>
-            </w:r>
-            <w:proofErr w:type="spellEnd"/>
-            <w:r>
-              <w:rPr>
-                <w:b/>
-              </w:rPr>
-              <w:t>")</w:t>
+              <w:t>}.tsp")</w:t>
             </w:r>
           </w:p>
           <w:p>

</xml_diff>